<commit_message>
Ændret så det er administratoren og ikke forbrugeren der kan fjerne opskrifter.
</commit_message>
<xml_diff>
--- a/Systemarkitektur/MoSCoW-analyse.docx
+++ b/Systemarkitektur/MoSCoW-analyse.docx
@@ -12,7 +12,7 @@
       </w:r>
       <w:proofErr w:type="spellEnd"/>
       <w:r>
-        <w:t xml:space="preserve">-analyse </w:t>
+        <w:t>-analyse</w:t>
       </w:r>
     </w:p>
     <w:p>
@@ -21,6 +21,8 @@
           <w:lang w:val="en-GB"/>
         </w:rPr>
       </w:pPr>
+      <w:bookmarkStart w:id="0" w:name="_GoBack"/>
+      <w:bookmarkEnd w:id="0"/>
       <w:r>
         <w:t xml:space="preserve">For at prioritere alle de </w:t>
       </w:r>
@@ -88,13 +90,7 @@
         </w:numPr>
       </w:pPr>
       <w:r>
-        <w:t>Forbruger</w:t>
-      </w:r>
-      <w:r>
-        <w:t>en</w:t>
-      </w:r>
-      <w:r>
-        <w:t xml:space="preserve"> skal kunne</w:t>
+        <w:t>Forbrugeren skal kunne</w:t>
       </w:r>
       <w:r>
         <w:t xml:space="preserve"> </w:t>
@@ -127,10 +123,7 @@
         <w:t>indtaste en indkøbs</w:t>
       </w:r>
       <w:r>
-        <w:t xml:space="preserve">liste og </w:t>
-      </w:r>
-      <w:r>
-        <w:t>gennem Pristjek220 kunne</w:t>
+        <w:t>liste og gennem Pristjek220 kunne</w:t>
       </w:r>
       <w:r>
         <w:t xml:space="preserve"> </w:t>
@@ -221,10 +214,7 @@
         </w:numPr>
       </w:pPr>
       <w:r>
-        <w:t>Forbrugeren burde</w:t>
-      </w:r>
-      <w:r>
-        <w:t xml:space="preserve"> i Pristjek220 kunne</w:t>
+        <w:t>Forbrugeren burde i Pristjek220 kunne</w:t>
       </w:r>
       <w:r>
         <w:t xml:space="preserve"> </w:t>
@@ -242,13 +232,7 @@
         </w:numPr>
       </w:pPr>
       <w:r>
-        <w:t xml:space="preserve">Forbrugeren </w:t>
-      </w:r>
-      <w:r>
-        <w:t>burde</w:t>
-      </w:r>
-      <w:r>
-        <w:t xml:space="preserve"> kunne</w:t>
+        <w:t>Forbrugeren burde kunne</w:t>
       </w:r>
       <w:r>
         <w:t xml:space="preserve"> </w:t>
@@ -540,8 +524,6 @@
         </w:rPr>
         <w:t xml:space="preserve"> have:</w:t>
       </w:r>
-      <w:bookmarkStart w:id="0" w:name="_GoBack"/>
-      <w:bookmarkEnd w:id="0"/>
     </w:p>
     <w:p>
       <w:pPr>
@@ -570,7 +552,10 @@
         </w:numPr>
       </w:pPr>
       <w:r>
-        <w:t>Forbrugeren vil ikke</w:t>
+        <w:t>Administratoren</w:t>
+      </w:r>
+      <w:r>
+        <w:t xml:space="preserve"> vil ikke</w:t>
       </w:r>
       <w:r>
         <w:t xml:space="preserve"> have en funktion til at </w:t>

</xml_diff>